<commit_message>
ERD and Sequence diagram done...
</commit_message>
<xml_diff>
--- a/SRS_FYP_MS.docx
+++ b/SRS_FYP_MS.docx
@@ -3079,29 +3079,7 @@
             <w:u w:val="single"/>
             <w:lang w:eastAsia="en-US"/>
           </w:rPr>
-          <w:t>Int</w:t>
-        </w:r>
-        <w:r>
-          <w:rPr>
-            <w:rFonts w:eastAsia="Times New Roman"/>
-            <w:i/>
-            <w:smallCaps/>
-            <w:color w:val="0000FF"/>
-            <w:u w:val="single"/>
-            <w:lang w:eastAsia="en-US"/>
-          </w:rPr>
-          <w:t>r</w:t>
-        </w:r>
-        <w:r>
-          <w:rPr>
-            <w:rFonts w:eastAsia="Times New Roman"/>
-            <w:i/>
-            <w:smallCaps/>
-            <w:color w:val="0000FF"/>
-            <w:u w:val="single"/>
-            <w:lang w:eastAsia="en-US"/>
-          </w:rPr>
-          <w:t>oduction</w:t>
+          <w:t>Introduction</w:t>
         </w:r>
         <w:r>
           <w:rPr>
@@ -3207,27 +3185,7 @@
             <w:u w:val="single"/>
             <w:lang w:eastAsia="en-US"/>
           </w:rPr>
-          <w:t>Purpose</w:t>
-        </w:r>
-        <w:r>
-          <w:rPr>
-            <w:rFonts w:eastAsia="Times New Roman"/>
-            <w:iCs/>
-            <w:color w:val="0000FF"/>
-            <w:u w:val="single"/>
-            <w:lang w:eastAsia="en-US"/>
-          </w:rPr>
-          <w:t xml:space="preserve"> </w:t>
-        </w:r>
-        <w:r>
-          <w:rPr>
-            <w:rFonts w:eastAsia="Times New Roman"/>
-            <w:iCs/>
-            <w:color w:val="0000FF"/>
-            <w:u w:val="single"/>
-            <w:lang w:eastAsia="en-US"/>
-          </w:rPr>
-          <w:t>of Document</w:t>
+          <w:t>Purpose of Document</w:t>
         </w:r>
         <w:r>
           <w:rPr>
@@ -3326,27 +3284,7 @@
             <w:u w:val="single"/>
             <w:lang w:eastAsia="en-US"/>
           </w:rPr>
-          <w:t xml:space="preserve">Intended </w:t>
-        </w:r>
-        <w:r>
-          <w:rPr>
-            <w:rFonts w:eastAsia="Times New Roman"/>
-            <w:iCs/>
-            <w:color w:val="0000FF"/>
-            <w:u w:val="single"/>
-            <w:lang w:eastAsia="en-US"/>
-          </w:rPr>
-          <w:t>A</w:t>
-        </w:r>
-        <w:r>
-          <w:rPr>
-            <w:rFonts w:eastAsia="Times New Roman"/>
-            <w:iCs/>
-            <w:color w:val="0000FF"/>
-            <w:u w:val="single"/>
-            <w:lang w:eastAsia="en-US"/>
-          </w:rPr>
-          <w:t>udience</w:t>
+          <w:t>Intended Audience</w:t>
         </w:r>
         <w:r>
           <w:rPr>
@@ -5069,27 +5007,7 @@
             <w:u w:val="single"/>
             <w:lang w:eastAsia="en-US"/>
           </w:rPr>
-          <w:t>Use Cas</w:t>
-        </w:r>
-        <w:r>
-          <w:rPr>
-            <w:rFonts w:eastAsia="Times New Roman"/>
-            <w:iCs/>
-            <w:color w:val="0000FF"/>
-            <w:u w:val="single"/>
-            <w:lang w:eastAsia="en-US"/>
-          </w:rPr>
-          <w:t>e</w:t>
-        </w:r>
-        <w:r>
-          <w:rPr>
-            <w:rFonts w:eastAsia="Times New Roman"/>
-            <w:iCs/>
-            <w:color w:val="0000FF"/>
-            <w:u w:val="single"/>
-            <w:lang w:eastAsia="en-US"/>
-          </w:rPr>
-          <w:t>s</w:t>
+          <w:t>Use Cases</w:t>
         </w:r>
         <w:r>
           <w:rPr>
@@ -5901,29 +5819,7 @@
             <w:u w:val="single"/>
             <w:lang w:eastAsia="en-US"/>
           </w:rPr>
-          <w:t>Appendic</w:t>
-        </w:r>
-        <w:r>
-          <w:rPr>
-            <w:rFonts w:eastAsia="Times New Roman"/>
-            <w:i/>
-            <w:smallCaps/>
-            <w:color w:val="0000FF"/>
-            <w:u w:val="single"/>
-            <w:lang w:eastAsia="en-US"/>
-          </w:rPr>
-          <w:t>e</w:t>
-        </w:r>
-        <w:r>
-          <w:rPr>
-            <w:rFonts w:eastAsia="Times New Roman"/>
-            <w:i/>
-            <w:smallCaps/>
-            <w:color w:val="0000FF"/>
-            <w:u w:val="single"/>
-            <w:lang w:eastAsia="en-US"/>
-          </w:rPr>
-          <w:t>s</w:t>
+          <w:t>Appendices</w:t>
         </w:r>
         <w:r>
           <w:rPr>
@@ -8880,6 +8776,141 @@
     </w:p>
     <w:p>
       <w:pPr>
+        <w:tabs>
+          <w:tab w:val="left" w:pos="360"/>
+          <w:tab w:val="left" w:pos="1080"/>
+        </w:tabs>
+        <w:spacing w:before="120" w:after="120" w:line="240" w:lineRule="auto"/>
+        <w:jc w:val="left"/>
+        <w:rPr>
+          <w:rFonts w:eastAsia="Times New Roman"/>
+          <w:b/>
+          <w:iCs/>
+          <w:sz w:val="28"/>
+          <w:szCs w:val="28"/>
+          <w:lang w:eastAsia="en-US"/>
+        </w:rPr>
+      </w:pPr>
+      <w:r>
+        <w:rPr>
+          <w:rFonts w:eastAsia="Times New Roman"/>
+          <w:b/>
+          <w:iCs/>
+          <w:sz w:val="28"/>
+          <w:szCs w:val="28"/>
+          <w:lang w:eastAsia="en-US"/>
+        </w:rPr>
+        <w:t xml:space="preserve">Use case </w:t>
+      </w:r>
+      <w:proofErr w:type="gramStart"/>
+      <w:r>
+        <w:rPr>
+          <w:rFonts w:eastAsia="Times New Roman"/>
+          <w:b/>
+          <w:iCs/>
+          <w:sz w:val="28"/>
+          <w:szCs w:val="28"/>
+          <w:lang w:eastAsia="en-US"/>
+        </w:rPr>
+        <w:t>Diagram</w:t>
+      </w:r>
+      <w:proofErr w:type="gramEnd"/>
+    </w:p>
+    <w:p>
+      <w:pPr>
+        <w:tabs>
+          <w:tab w:val="left" w:pos="360"/>
+          <w:tab w:val="left" w:pos="1080"/>
+        </w:tabs>
+        <w:spacing w:before="120" w:after="120" w:line="240" w:lineRule="auto"/>
+        <w:jc w:val="left"/>
+        <w:rPr>
+          <w:rFonts w:eastAsia="Times New Roman"/>
+          <w:b/>
+          <w:iCs/>
+          <w:sz w:val="28"/>
+          <w:szCs w:val="28"/>
+          <w:lang w:eastAsia="en-US"/>
+        </w:rPr>
+      </w:pPr>
+      <w:r>
+        <w:rPr>
+          <w:noProof/>
+        </w:rPr>
+        <w:drawing>
+          <wp:anchor distT="0" distB="0" distL="114300" distR="114300" simplePos="0" relativeHeight="251659264" behindDoc="1" locked="0" layoutInCell="1" allowOverlap="1" wp14:anchorId="4BBD81AB" wp14:editId="5CE97829">
+            <wp:simplePos x="0" y="0"/>
+            <wp:positionH relativeFrom="margin">
+              <wp:align>center</wp:align>
+            </wp:positionH>
+            <wp:positionV relativeFrom="paragraph">
+              <wp:posOffset>264795</wp:posOffset>
+            </wp:positionV>
+            <wp:extent cx="6965027" cy="5570220"/>
+            <wp:effectExtent l="0" t="0" r="7620" b="0"/>
+            <wp:wrapThrough wrapText="bothSides">
+              <wp:wrapPolygon edited="0">
+                <wp:start x="0" y="0"/>
+                <wp:lineTo x="0" y="21497"/>
+                <wp:lineTo x="21565" y="21497"/>
+                <wp:lineTo x="21565" y="0"/>
+                <wp:lineTo x="0" y="0"/>
+              </wp:wrapPolygon>
+            </wp:wrapThrough>
+            <wp:docPr id="1" name="Picture 1"/>
+            <wp:cNvGraphicFramePr>
+              <a:graphicFrameLocks xmlns:a="http://schemas.openxmlformats.org/drawingml/2006/main" noChangeAspect="1"/>
+            </wp:cNvGraphicFramePr>
+            <a:graphic xmlns:a="http://schemas.openxmlformats.org/drawingml/2006/main">
+              <a:graphicData uri="http://schemas.openxmlformats.org/drawingml/2006/picture">
+                <pic:pic xmlns:pic="http://schemas.openxmlformats.org/drawingml/2006/picture">
+                  <pic:nvPicPr>
+                    <pic:cNvPr id="0" name="Picture 2"/>
+                    <pic:cNvPicPr>
+                      <a:picLocks noChangeAspect="1" noChangeArrowheads="1"/>
+                    </pic:cNvPicPr>
+                  </pic:nvPicPr>
+                  <pic:blipFill>
+                    <a:blip r:embed="rId8">
+                      <a:extLst>
+                        <a:ext uri="{28A0092B-C50C-407E-A947-70E740481C1C}">
+                          <a14:useLocalDpi xmlns:a14="http://schemas.microsoft.com/office/drawing/2010/main" val="0"/>
+                        </a:ext>
+                      </a:extLst>
+                    </a:blip>
+                    <a:srcRect/>
+                    <a:stretch>
+                      <a:fillRect/>
+                    </a:stretch>
+                  </pic:blipFill>
+                  <pic:spPr bwMode="auto">
+                    <a:xfrm>
+                      <a:off x="0" y="0"/>
+                      <a:ext cx="6965027" cy="5570220"/>
+                    </a:xfrm>
+                    <a:prstGeom prst="rect">
+                      <a:avLst/>
+                    </a:prstGeom>
+                    <a:noFill/>
+                    <a:ln>
+                      <a:noFill/>
+                    </a:ln>
+                  </pic:spPr>
+                </pic:pic>
+              </a:graphicData>
+            </a:graphic>
+            <wp14:sizeRelH relativeFrom="page">
+              <wp14:pctWidth>0</wp14:pctWidth>
+            </wp14:sizeRelH>
+            <wp14:sizeRelV relativeFrom="page">
+              <wp14:pctHeight>0</wp14:pctHeight>
+            </wp14:sizeRelV>
+          </wp:anchor>
+        </w:drawing>
+      </w:r>
+    </w:p>
+    <w:p>
+      <w:pPr>
         <w:numPr>
           <w:ilvl w:val="2"/>
           <w:numId w:val="19"/>
@@ -8900,6 +8931,7 @@
           <w:iCs/>
           <w:lang w:eastAsia="en-US"/>
         </w:rPr>
+        <w:lastRenderedPageBreak/>
         <w:t>Login</w:t>
       </w:r>
     </w:p>
@@ -9960,6 +9992,94 @@
     </w:p>
     <w:p>
       <w:pPr>
+        <w:spacing w:before="120" w:after="120" w:line="240" w:lineRule="auto"/>
+        <w:jc w:val="left"/>
+        <w:rPr>
+          <w:rFonts w:eastAsia="Times New Roman"/>
+          <w:i/>
+          <w:lang w:eastAsia="en-US"/>
+        </w:rPr>
+      </w:pPr>
+    </w:p>
+    <w:p>
+      <w:pPr>
+        <w:spacing w:before="120" w:after="120" w:line="240" w:lineRule="auto"/>
+        <w:jc w:val="left"/>
+        <w:rPr>
+          <w:rFonts w:eastAsia="Times New Roman"/>
+          <w:i/>
+          <w:lang w:eastAsia="en-US"/>
+        </w:rPr>
+      </w:pPr>
+    </w:p>
+    <w:p>
+      <w:pPr>
+        <w:spacing w:before="120" w:after="120" w:line="240" w:lineRule="auto"/>
+        <w:jc w:val="left"/>
+        <w:rPr>
+          <w:rFonts w:eastAsia="Times New Roman"/>
+          <w:i/>
+          <w:lang w:eastAsia="en-US"/>
+        </w:rPr>
+      </w:pPr>
+    </w:p>
+    <w:p>
+      <w:pPr>
+        <w:spacing w:before="120" w:after="120" w:line="240" w:lineRule="auto"/>
+        <w:jc w:val="left"/>
+        <w:rPr>
+          <w:rFonts w:eastAsia="Times New Roman"/>
+          <w:i/>
+          <w:lang w:eastAsia="en-US"/>
+        </w:rPr>
+      </w:pPr>
+    </w:p>
+    <w:p>
+      <w:pPr>
+        <w:spacing w:before="120" w:after="120" w:line="240" w:lineRule="auto"/>
+        <w:jc w:val="left"/>
+        <w:rPr>
+          <w:rFonts w:eastAsia="Times New Roman"/>
+          <w:i/>
+          <w:lang w:eastAsia="en-US"/>
+        </w:rPr>
+      </w:pPr>
+    </w:p>
+    <w:p>
+      <w:pPr>
+        <w:spacing w:before="120" w:after="120" w:line="240" w:lineRule="auto"/>
+        <w:jc w:val="left"/>
+        <w:rPr>
+          <w:rFonts w:eastAsia="Times New Roman"/>
+          <w:i/>
+          <w:lang w:eastAsia="en-US"/>
+        </w:rPr>
+      </w:pPr>
+    </w:p>
+    <w:p>
+      <w:pPr>
+        <w:spacing w:before="120" w:after="120" w:line="240" w:lineRule="auto"/>
+        <w:jc w:val="left"/>
+        <w:rPr>
+          <w:rFonts w:eastAsia="Times New Roman"/>
+          <w:i/>
+          <w:lang w:eastAsia="en-US"/>
+        </w:rPr>
+      </w:pPr>
+    </w:p>
+    <w:p>
+      <w:pPr>
+        <w:spacing w:before="120" w:after="120" w:line="240" w:lineRule="auto"/>
+        <w:jc w:val="left"/>
+        <w:rPr>
+          <w:rFonts w:eastAsia="Times New Roman"/>
+          <w:i/>
+          <w:lang w:eastAsia="en-US"/>
+        </w:rPr>
+      </w:pPr>
+    </w:p>
+    <w:p>
+      <w:pPr>
         <w:numPr>
           <w:ilvl w:val="2"/>
           <w:numId w:val="19"/>
@@ -9980,6 +10100,7 @@
           <w:iCs/>
           <w:lang w:eastAsia="en-US"/>
         </w:rPr>
+        <w:lastRenderedPageBreak/>
         <w:t>R</w:t>
       </w:r>
       <w:r>
@@ -16659,7 +16780,7 @@
       <w:r>
         <w:t>. 2020  [cited 2020 november 20]; Available from: https://</w:t>
       </w:r>
-      <w:hyperlink r:id="rId8" w:anchor="license" w:history="1">
+      <w:hyperlink r:id="rId9" w:anchor="license" w:history="1">
         <w:r>
           <w:rPr>
             <w:rStyle w:val="Hyperlink"/>
@@ -16766,7 +16887,7 @@
       <w:r>
         <w:t>. 2019  [cited 2020 november 20]; Available from: https://</w:t>
       </w:r>
-      <w:hyperlink r:id="rId9" w:history="1">
+      <w:hyperlink r:id="rId10" w:history="1">
         <w:r>
           <w:rPr>
             <w:rStyle w:val="Hyperlink"/>
@@ -16915,7 +17036,7 @@
       </w:pPr>
     </w:p>
     <w:sectPr>
-      <w:headerReference w:type="first" r:id="rId10"/>
+      <w:headerReference w:type="first" r:id="rId11"/>
       <w:pgSz w:w="11906" w:h="16838" w:code="9"/>
       <w:pgMar w:top="1701" w:right="1701" w:bottom="1559" w:left="1701" w:header="709" w:footer="709" w:gutter="0"/>
       <w:pgNumType w:chapStyle="1"/>

</xml_diff>